<commit_message>
Added Horizontal Line Under Title
</commit_message>
<xml_diff>
--- a/Article 3.docx
+++ b/Article 3.docx
@@ -36,6 +36,22 @@
           <w:szCs w:val="96"/>
         </w:rPr>
         <w:t xml:space="preserve"> Post</w:t>
+      </w:r>
+    </w:p>
+    <w:p>
+      <w:pPr>
+        <w:spacing w:line="240" w:lineRule="auto"/>
+      </w:pPr>
+      <w:r>
+        <w:rPr>
+          <w:rFonts w:ascii="Arial" w:eastAsia="Times New Roman" w:hAnsi="Arial" w:cs="Arial"/>
+          <w:color w:val="000000"/>
+          <w:sz w:val="56"/>
+          <w:szCs w:val="56"/>
+        </w:rPr>
+        <w:pict w14:anchorId="6861E85D">
+          <v:rect id="_x0000_i1092" style="width:462.85pt;height:1pt" o:hrpct="989" o:hralign="center" o:hrstd="t" o:hr="t" fillcolor="#a0a0a0" stroked="f"/>
+        </w:pict>
       </w:r>
     </w:p>
     <w:p>
@@ -155,6 +171,8 @@
         <w:spacing w:before="240"/>
         <w:jc w:val="center"/>
       </w:pPr>
+      <w:bookmarkStart w:id="0" w:name="_GoBack"/>
+      <w:bookmarkEnd w:id="0"/>
       <w:r>
         <w:rPr>
           <w:i/>
@@ -238,16 +256,17 @@
     </w:p>
     <w:p>
       <w:r>
-        <w:t xml:space="preserve">The guides are in poor condition and lay in the military hospital in Neverwinter.  While the guides and military officials are not speaking publicly about the events, sources inside have confirmed that the army was set out </w:t>
-      </w:r>
-      <w:r>
-        <w:t>to combat a magical force, emanating cold</w:t>
+        <w:t>The guides are in poor condition and lay in the military hospital in Neverwinter.  While the guides and military officials are not speaking publicly about the events, sources inside have confirmed that the army was set out to combat a magical force, emanating cold</w:t>
       </w:r>
       <w:r>
         <w:t xml:space="preserve"> high</w:t>
       </w:r>
       <w:r>
-        <w:t xml:space="preserve"> up in the mountains.  An anonymous source was quoted saying, “intelligence reports from returned scouts </w:t>
+        <w:t xml:space="preserve"> up in the mountains.  An anonymous source was quoted saying, </w:t>
+      </w:r>
+      <w:r>
+        <w:lastRenderedPageBreak/>
+        <w:t xml:space="preserve">“intelligence reports from returned scouts </w:t>
       </w:r>
       <w:r>
         <w:t>speak</w:t>
@@ -273,11 +292,10 @@
         <w:t xml:space="preserve">We have reported on the movement of this army since they left Neverwinter but only speculated on its purpose.  The </w:t>
       </w:r>
       <w:r>
-        <w:t xml:space="preserve">assumed goal of the army was to defeat the supernatural source of cold that seems to have made </w:t>
-      </w:r>
-      <w:r>
-        <w:lastRenderedPageBreak/>
-        <w:t>home in the mountains, but no concrete information was able to be gathered about the entity or it’s motives.  Until now it was unclear whether this force was malevolent but recent events have, unfortunately, proved that to be the case.</w:t>
+        <w:t xml:space="preserve">assumed goal of the army was to defeat the supernatural source of cold that seems to have made home in the mountains, but no concrete information was </w:t>
+      </w:r>
+      <w:r>
+        <w:t>able to be gathered about the entity or it’s motives.  Until now it was unclear whether this force was malevolent but recent events have, unfortunately, proved that to be the case.</w:t>
       </w:r>
     </w:p>
     <w:p>
@@ -395,7 +413,6 @@
         </w:pict>
       </w:r>
     </w:p>
-    <w:p/>
     <w:p>
       <w:pPr>
         <w:rPr>
@@ -517,16 +534,16 @@
       </w:r>
       <w:proofErr w:type="spellEnd"/>
       <w:r>
-        <w:t xml:space="preserve"> region, drying up, farmers are left with no crops and the entire region is left with nothing to eat.</w:t>
+        <w:t xml:space="preserve"> region, drying up, farmers are left with no </w:t>
+      </w:r>
+      <w:r>
+        <w:t>crops and the entire region is left with nothing to eat.</w:t>
       </w:r>
       <w:r>
         <w:t xml:space="preserve">  </w:t>
       </w:r>
       <w:r>
-        <w:t xml:space="preserve">The waterways along the Sword Coast rely on water </w:t>
-      </w:r>
-      <w:r>
-        <w:t>generated by the northern snow melt, and with the northern temperatures continuing to drop, even nearing mid-summer, the dr</w:t>
+        <w:t>The waterways along the Sword Coast rely on water generated by the northern snow melt, and with the northern temperatures continuing to drop, even nearing mid-summer, the dr</w:t>
       </w:r>
       <w:r>
         <w:t>o</w:t>
@@ -579,8 +596,6 @@
       <w:r>
         <w:t>o</w:t>
       </w:r>
-      <w:bookmarkStart w:id="0" w:name="_GoBack"/>
-      <w:bookmarkEnd w:id="0"/>
       <w:r>
         <w:t>ught conditions and lead to a region wide food shortage.”</w:t>
       </w:r>
@@ -631,8 +646,47 @@
       <w:r>
         <w:t xml:space="preserve"> and the Lord’s Alliance are predictably silent about their plans, which has been a consistent theme of this horrific episode thus far.  As reports of riots and loot spread across the region, the Alliance will need to give the people more than just rumors if they plan to keep the peace.</w:t>
       </w:r>
-    </w:p>
-    <w:p>
+      <w:r>
+        <w:br w:type="page"/>
+      </w:r>
+    </w:p>
+    <w:p>
+      <w:pPr>
+        <w:spacing w:after="0"/>
+        <w:jc w:val="center"/>
+        <w:rPr>
+          <w:rFonts w:ascii="Bodoni MT" w:hAnsi="Bodoni MT"/>
+          <w:sz w:val="48"/>
+          <w:szCs w:val="48"/>
+        </w:rPr>
+      </w:pPr>
+      <w:proofErr w:type="spellStart"/>
+      <w:r>
+        <w:rPr>
+          <w:rFonts w:ascii="Bodoni MT" w:hAnsi="Bodoni MT"/>
+          <w:sz w:val="48"/>
+          <w:szCs w:val="48"/>
+        </w:rPr>
+        <w:lastRenderedPageBreak/>
+        <w:t>Chult</w:t>
+      </w:r>
+      <w:proofErr w:type="spellEnd"/>
+      <w:r>
+        <w:rPr>
+          <w:rFonts w:ascii="Bodoni MT" w:hAnsi="Bodoni MT"/>
+          <w:sz w:val="48"/>
+          <w:szCs w:val="48"/>
+        </w:rPr>
+        <w:t xml:space="preserve"> Burglar Strikes Trice</w:t>
+      </w:r>
+    </w:p>
+    <w:p>
+      <w:pPr>
+        <w:rPr>
+          <w:rFonts w:cstheme="minorHAnsi"/>
+          <w:i/>
+        </w:rPr>
+      </w:pPr>
       <w:r>
         <w:rPr>
           <w:rFonts w:ascii="Arial" w:eastAsia="Times New Roman" w:hAnsi="Arial" w:cs="Arial"/>
@@ -640,60 +694,6 @@
           <w:sz w:val="56"/>
           <w:szCs w:val="56"/>
         </w:rPr>
-        <w:pict w14:anchorId="3E537B05">
-          <v:rect id="_x0000_i1083" style="width:0;height:1.5pt" o:hralign="center" o:hrstd="t" o:hr="t" fillcolor="#a0a0a0" stroked="f"/>
-        </w:pict>
-      </w:r>
-    </w:p>
-    <w:p>
-      <w:r>
-        <w:br w:type="page"/>
-      </w:r>
-    </w:p>
-    <w:p>
-      <w:pPr>
-        <w:spacing w:after="0"/>
-        <w:jc w:val="center"/>
-        <w:rPr>
-          <w:rFonts w:ascii="Bodoni MT" w:hAnsi="Bodoni MT"/>
-          <w:sz w:val="48"/>
-          <w:szCs w:val="48"/>
-        </w:rPr>
-      </w:pPr>
-      <w:proofErr w:type="spellStart"/>
-      <w:r>
-        <w:rPr>
-          <w:rFonts w:ascii="Bodoni MT" w:hAnsi="Bodoni MT"/>
-          <w:sz w:val="48"/>
-          <w:szCs w:val="48"/>
-        </w:rPr>
-        <w:lastRenderedPageBreak/>
-        <w:t>Chult</w:t>
-      </w:r>
-      <w:proofErr w:type="spellEnd"/>
-      <w:r>
-        <w:rPr>
-          <w:rFonts w:ascii="Bodoni MT" w:hAnsi="Bodoni MT"/>
-          <w:sz w:val="48"/>
-          <w:szCs w:val="48"/>
-        </w:rPr>
-        <w:t xml:space="preserve"> Burglar Strikes Trice</w:t>
-      </w:r>
-    </w:p>
-    <w:p>
-      <w:pPr>
-        <w:rPr>
-          <w:rFonts w:cstheme="minorHAnsi"/>
-          <w:i/>
-        </w:rPr>
-      </w:pPr>
-      <w:r>
-        <w:rPr>
-          <w:rFonts w:ascii="Arial" w:eastAsia="Times New Roman" w:hAnsi="Arial" w:cs="Arial"/>
-          <w:color w:val="000000"/>
-          <w:sz w:val="56"/>
-          <w:szCs w:val="56"/>
-        </w:rPr>
         <w:pict w14:anchorId="3AE2CD95">
           <v:rect id="_x0000_i1082" style="width:0;height:1.5pt" o:hralign="center" o:hrstd="t" o:hr="t" fillcolor="#a0a0a0" stroked="f"/>
         </w:pict>
@@ -955,17 +955,6 @@
           <w:rFonts w:cstheme="minorHAnsi"/>
         </w:rPr>
       </w:pPr>
-      <w:r>
-        <w:rPr>
-          <w:rFonts w:ascii="Arial" w:eastAsia="Times New Roman" w:hAnsi="Arial" w:cs="Arial"/>
-          <w:color w:val="000000"/>
-          <w:sz w:val="56"/>
-          <w:szCs w:val="56"/>
-        </w:rPr>
-        <w:pict w14:anchorId="19CE0817">
-          <v:rect id="_x0000_i1086" style="width:0;height:1.5pt" o:hralign="center" o:hrstd="t" o:hr="t" fillcolor="#a0a0a0" stroked="f"/>
-        </w:pict>
-      </w:r>
     </w:p>
     <w:p>
       <w:pPr>
@@ -1542,7 +1531,7 @@
 <w:numbering xmlns:wpc="http://schemas.microsoft.com/office/word/2010/wordprocessingCanvas" xmlns:cx="http://schemas.microsoft.com/office/drawing/2014/chartex" xmlns:cx1="http://schemas.microsoft.com/office/drawing/2015/9/8/chartex" xmlns:cx2="http://schemas.microsoft.com/office/drawing/2015/10/21/chartex" xmlns:cx3="http://schemas.microsoft.com/office/drawing/2016/5/9/chartex" xmlns:cx4="http://schemas.microsoft.com/office/drawing/2016/5/10/chartex" xmlns:cx5="http://schemas.microsoft.com/office/drawing/2016/5/11/chartex" xmlns:cx6="http://schemas.microsoft.com/office/drawing/2016/5/12/chartex" xmlns:cx7="http://schemas.microsoft.com/office/drawing/2016/5/13/chartex" xmlns:cx8="http://schemas.microsoft.com/office/drawing/2016/5/14/chartex" xmlns:mc="http://schemas.openxmlformats.org/markup-compatibility/2006" xmlns:aink="http://schemas.microsoft.com/office/drawing/2016/ink" xmlns:am3d="http://schemas.microsoft.com/office/drawing/2017/model3d" xmlns:o="urn:schemas-microsoft-com:office:office" xmlns:r="http://schemas.openxmlformats.org/officeDocument/2006/relationships" xmlns:m="http://schemas.openxmlformats.org/officeDocument/2006/math" xmlns:v="urn:schemas-microsoft-com:vml" xmlns:wp14="http://schemas.microsoft.com/office/word/2010/wordprocessingDrawing" xmlns:wp="http://schemas.openxmlformats.org/drawingml/2006/wordprocessingDrawing" xmlns:w10="urn:schemas-microsoft-com:office:word" xmlns:w="http://schemas.openxmlformats.org/wordprocessingml/2006/main" xmlns:w14="http://schemas.microsoft.com/office/word/2010/wordml" xmlns:w15="http://schemas.microsoft.com/office/word/2012/wordml" xmlns:w16cid="http://schemas.microsoft.com/office/word/2016/wordml/cid" xmlns:w16se="http://schemas.microsoft.com/office/word/2015/wordml/symex" xmlns:wpg="http://schemas.microsoft.com/office/word/2010/wordprocessingGroup" xmlns:wpi="http://schemas.microsoft.com/office/word/2010/wordprocessingInk" xmlns:wne="http://schemas.microsoft.com/office/word/2006/wordml" xmlns:wps="http://schemas.microsoft.com/office/word/2010/wordprocessingShape" mc:Ignorable="w14 w15 w16se w16cid wp14">
   <w:numPicBullet w:numPicBulletId="0">
     <w:pict>
-      <v:rect id="_x0000_i1164" style="width:0;height:1.5pt" o:hralign="center" o:bullet="t" o:hrstd="t" o:hr="t" fillcolor="#a0a0a0" stroked="f"/>
+      <v:rect id="_x0000_i1175" style="width:0;height:1.5pt" o:hralign="center" o:bullet="t" o:hrstd="t" o:hr="t" fillcolor="#a0a0a0" stroked="f"/>
     </w:pict>
   </w:numPicBullet>
   <w:abstractNum w:abstractNumId="0" w15:restartNumberingAfterBreak="0">
@@ -3066,7 +3055,7 @@
 </file>
 
 <file path=customXml/itemProps1.xml><?xml version="1.0" encoding="utf-8"?>
-<ds:datastoreItem xmlns:ds="http://schemas.openxmlformats.org/officeDocument/2006/customXml" ds:itemID="{6153A569-3F36-424C-BDC6-7ACF80AB3B6B}">
+<ds:datastoreItem xmlns:ds="http://schemas.openxmlformats.org/officeDocument/2006/customXml" ds:itemID="{AD8C3405-F156-414C-AF6C-DDB76EA33C35}">
   <ds:schemaRefs>
     <ds:schemaRef ds:uri="http://schemas.openxmlformats.org/officeDocument/2006/bibliography"/>
   </ds:schemaRefs>

</xml_diff>